<commit_message>
Completed a first working skeleton
</commit_message>
<xml_diff>
--- a/guide/testsTemplate.docx
+++ b/guide/testsTemplate.docx
@@ -3706,28 +3706,2223 @@
         <w:bidi/>
         <w:jc w:val="right"/>
         <w:rPr>
-          <w:rFonts w:hint="cs" w:cs="Times New Roman"/>
-          <w:sz w:val="40"/>
-          <w:szCs w:val="40"/>
-          <w:lang w:val="en-US" w:bidi="he-IL"/>
-        </w:rPr>
-      </w:pPr>
-      <w:r>
-        <w:rPr>
           <w:rFonts w:hint="default" w:cs="Times New Roman"/>
           <w:sz w:val="40"/>
           <w:szCs w:val="40"/>
           <w:lang w:val="en-US" w:bidi="he-IL"/>
         </w:rPr>
+      </w:pPr>
+      <w:r>
+        <w:rPr>
+          <w:rFonts w:hint="default" w:cs="Times New Roman"/>
+          <w:sz w:val="40"/>
+          <w:szCs w:val="40"/>
+          <w:lang w:val="en-US" w:bidi="he-IL"/>
+        </w:rPr>
         <w:t>Now we need to configure a relative path, so the file will write itself in the correct relative location</w:t>
+      </w:r>
+    </w:p>
+    <w:p>
+      <w:pPr>
+        <w:bidi/>
+        <w:jc w:val="right"/>
+        <w:rPr>
+          <w:rFonts w:hint="default" w:cs="Times New Roman"/>
+          <w:sz w:val="40"/>
+          <w:szCs w:val="40"/>
+          <w:lang w:val="en-US" w:bidi="he-IL"/>
+        </w:rPr>
+      </w:pPr>
+      <w:r>
+        <w:rPr>
+          <w:rFonts w:hint="default" w:cs="Times New Roman"/>
+          <w:sz w:val="40"/>
+          <w:szCs w:val="40"/>
+          <w:lang w:val="en-US" w:bidi="he-IL"/>
+        </w:rPr>
+        <w:t>Example:</w:t>
+      </w:r>
+    </w:p>
+    <w:p>
+      <w:pPr>
+        <w:bidi/>
+        <w:jc w:val="right"/>
+        <w:rPr>
+          <w:rFonts w:hint="default" w:ascii="Consolas" w:hAnsi="Consolas" w:eastAsia="Consolas"/>
+          <w:color w:val="auto"/>
+          <w:sz w:val="36"/>
+          <w:highlight w:val="white"/>
+        </w:rPr>
+      </w:pPr>
+      <w:r>
+        <w:rPr>
+          <w:rFonts w:hint="default" w:ascii="Consolas" w:hAnsi="Consolas" w:eastAsia="Consolas"/>
+          <w:color w:val="auto"/>
+          <w:sz w:val="36"/>
+          <w:highlight w:val="white"/>
+        </w:rPr>
+        <w:t>.\\</w:t>
+      </w:r>
+      <w:r>
+        <w:rPr>
+          <w:rFonts w:hint="default" w:ascii="Consolas" w:hAnsi="Consolas" w:eastAsia="Consolas"/>
+          <w:color w:val="auto"/>
+          <w:sz w:val="36"/>
+          <w:highlight w:val="white"/>
+          <w:u w:val="single"/>
+        </w:rPr>
+        <w:t>src</w:t>
+      </w:r>
+      <w:r>
+        <w:rPr>
+          <w:rFonts w:hint="default" w:ascii="Consolas" w:hAnsi="Consolas" w:eastAsia="Consolas"/>
+          <w:color w:val="auto"/>
+          <w:sz w:val="36"/>
+          <w:highlight w:val="white"/>
+        </w:rPr>
+        <w:t>\\test\\resources\\logs\\Application.log</w:t>
+      </w:r>
+    </w:p>
+    <w:p>
+      <w:pPr>
+        <w:bidi/>
+        <w:jc w:val="right"/>
+        <w:rPr>
+          <w:rFonts w:hint="default" w:ascii="Consolas" w:hAnsi="Consolas" w:eastAsia="Consolas"/>
+          <w:color w:val="auto"/>
+          <w:sz w:val="36"/>
+          <w:highlight w:val="white"/>
+        </w:rPr>
+      </w:pPr>
+    </w:p>
+    <w:p>
+      <w:pPr>
+        <w:bidi/>
+        <w:jc w:val="right"/>
+        <w:rPr>
+          <w:rFonts w:hint="default" w:ascii="Consolas" w:hAnsi="Consolas" w:eastAsia="Consolas"/>
+          <w:color w:val="auto"/>
+          <w:sz w:val="36"/>
+          <w:highlight w:val="white"/>
+          <w:lang w:val="en-US"/>
+        </w:rPr>
+      </w:pPr>
+      <w:r>
+        <w:rPr>
+          <w:rFonts w:hint="default" w:ascii="Consolas" w:hAnsi="Consolas" w:eastAsia="Consolas"/>
+          <w:color w:val="auto"/>
+          <w:sz w:val="36"/>
+          <w:highlight w:val="white"/>
+          <w:lang w:val="en-US"/>
+        </w:rPr>
+        <w:t>We only need to configure the initialization in the basetest file and we can use the logger to write our debugs using the method debug()</w:t>
+      </w:r>
+    </w:p>
+    <w:p>
+      <w:pPr>
+        <w:bidi/>
+        <w:jc w:val="right"/>
+        <w:rPr>
+          <w:rFonts w:hint="default" w:ascii="Consolas" w:hAnsi="Consolas" w:eastAsia="Consolas"/>
+          <w:color w:val="auto"/>
+          <w:sz w:val="36"/>
+          <w:highlight w:val="white"/>
+          <w:lang w:val="en-US"/>
+        </w:rPr>
+      </w:pPr>
+      <w:r>
+        <w:rPr>
+          <w:rFonts w:hint="default" w:ascii="Consolas" w:hAnsi="Consolas" w:eastAsia="Consolas"/>
+          <w:color w:val="auto"/>
+          <w:sz w:val="36"/>
+          <w:highlight w:val="white"/>
+          <w:lang w:val="en-US"/>
+        </w:rPr>
+        <w:t>That is it.</w:t>
+      </w:r>
+    </w:p>
+    <w:p>
+      <w:pPr>
+        <w:bidi/>
+        <w:jc w:val="right"/>
+        <w:rPr>
+          <w:rFonts w:hint="default" w:ascii="Consolas" w:hAnsi="Consolas" w:eastAsia="Consolas"/>
+          <w:color w:val="auto"/>
+          <w:sz w:val="36"/>
+          <w:highlight w:val="white"/>
+          <w:lang w:val="en-US"/>
+        </w:rPr>
+      </w:pPr>
+    </w:p>
+    <w:p>
+      <w:pPr>
+        <w:bidi/>
+        <w:jc w:val="right"/>
+        <w:rPr>
+          <w:rFonts w:hint="default" w:ascii="Consolas" w:hAnsi="Consolas" w:eastAsia="Consolas"/>
+          <w:color w:val="auto"/>
+          <w:sz w:val="36"/>
+          <w:highlight w:val="white"/>
+          <w:lang w:val="en-US"/>
+        </w:rPr>
+      </w:pPr>
+      <w:r>
+        <w:rPr>
+          <w:rFonts w:hint="default" w:ascii="Consolas" w:hAnsi="Consolas" w:eastAsia="Consolas"/>
+          <w:color w:val="auto"/>
+          <w:sz w:val="36"/>
+          <w:highlight w:val="white"/>
+          <w:lang w:val="en-US"/>
+        </w:rPr>
+        <w:t>From this moments, we can add assertions as we possibly want, no problems.</w:t>
+      </w:r>
+    </w:p>
+    <w:p>
+      <w:pPr>
+        <w:bidi/>
+        <w:jc w:val="right"/>
+        <w:rPr>
+          <w:rFonts w:hint="default" w:ascii="Consolas" w:hAnsi="Consolas" w:eastAsia="Consolas"/>
+          <w:color w:val="auto"/>
+          <w:sz w:val="36"/>
+          <w:highlight w:val="white"/>
+          <w:lang w:val="en-US"/>
+        </w:rPr>
+      </w:pPr>
+    </w:p>
+    <w:p>
+      <w:pPr>
+        <w:bidi/>
+        <w:jc w:val="right"/>
+        <w:rPr>
+          <w:rFonts w:hint="default" w:ascii="Consolas" w:hAnsi="Consolas" w:eastAsia="Consolas"/>
+          <w:color w:val="auto"/>
+          <w:sz w:val="36"/>
+          <w:highlight w:val="white"/>
+          <w:lang w:val="en-US"/>
+        </w:rPr>
+      </w:pPr>
+      <w:r>
+        <w:rPr>
+          <w:rFonts w:hint="default" w:ascii="Consolas" w:hAnsi="Consolas" w:eastAsia="Consolas"/>
+          <w:color w:val="auto"/>
+          <w:sz w:val="36"/>
+          <w:highlight w:val="white"/>
+          <w:lang w:val="en-US"/>
+        </w:rPr>
+        <w:t>Some great info about xpath:</w:t>
+      </w:r>
+    </w:p>
+    <w:p>
+      <w:pPr>
+        <w:bidi/>
+        <w:jc w:val="right"/>
+        <w:rPr>
+          <w:rFonts w:hint="default" w:ascii="Consolas" w:hAnsi="Consolas" w:eastAsia="Consolas"/>
+          <w:color w:val="auto"/>
+          <w:sz w:val="36"/>
+          <w:highlight w:val="white"/>
+          <w:lang w:val="en-US"/>
+        </w:rPr>
+      </w:pPr>
+      <w:r>
+        <w:rPr>
+          <w:rFonts w:hint="default" w:ascii="Consolas" w:hAnsi="Consolas" w:eastAsia="Consolas"/>
+          <w:color w:val="auto"/>
+          <w:sz w:val="36"/>
+          <w:highlight w:val="white"/>
+          <w:lang w:val="en-US"/>
+        </w:rPr>
+        <w:fldChar w:fldCharType="begin"/>
+      </w:r>
+      <w:r>
+        <w:rPr>
+          <w:rFonts w:hint="default" w:ascii="Consolas" w:hAnsi="Consolas" w:eastAsia="Consolas"/>
+          <w:color w:val="auto"/>
+          <w:sz w:val="36"/>
+          <w:highlight w:val="white"/>
+          <w:lang w:val="en-US"/>
+        </w:rPr>
+        <w:instrText xml:space="preserve"> HYPERLINK "https://devhints.io/xpath" </w:instrText>
+      </w:r>
+      <w:r>
+        <w:rPr>
+          <w:rFonts w:hint="default" w:ascii="Consolas" w:hAnsi="Consolas" w:eastAsia="Consolas"/>
+          <w:color w:val="auto"/>
+          <w:sz w:val="36"/>
+          <w:highlight w:val="white"/>
+          <w:lang w:val="en-US"/>
+        </w:rPr>
+        <w:fldChar w:fldCharType="separate"/>
+      </w:r>
+      <w:r>
+        <w:rPr>
+          <w:rStyle w:val="6"/>
+          <w:rFonts w:hint="default" w:ascii="Consolas" w:hAnsi="Consolas" w:eastAsia="Consolas"/>
+          <w:sz w:val="36"/>
+          <w:highlight w:val="white"/>
+          <w:lang w:val="en-US"/>
+        </w:rPr>
+        <w:t>https://devhints.io/xpath</w:t>
+      </w:r>
+      <w:r>
+        <w:rPr>
+          <w:rFonts w:hint="default" w:ascii="Consolas" w:hAnsi="Consolas" w:eastAsia="Consolas"/>
+          <w:color w:val="auto"/>
+          <w:sz w:val="36"/>
+          <w:highlight w:val="white"/>
+          <w:lang w:val="en-US"/>
+        </w:rPr>
+        <w:fldChar w:fldCharType="end"/>
+      </w:r>
+    </w:p>
+    <w:p>
+      <w:pPr>
+        <w:bidi/>
+        <w:jc w:val="right"/>
+        <w:rPr>
+          <w:rFonts w:hint="default" w:ascii="Consolas" w:hAnsi="Consolas" w:eastAsia="Consolas"/>
+          <w:color w:val="auto"/>
+          <w:sz w:val="36"/>
+          <w:highlight w:val="white"/>
+          <w:lang w:val="en-US"/>
+        </w:rPr>
+      </w:pPr>
+    </w:p>
+    <w:p>
+      <w:pPr>
+        <w:bidi/>
+        <w:jc w:val="right"/>
+        <w:rPr>
+          <w:rFonts w:hint="default" w:ascii="Consolas" w:hAnsi="Consolas" w:eastAsia="Consolas"/>
+          <w:color w:val="auto"/>
+          <w:sz w:val="36"/>
+          <w:highlight w:val="white"/>
+          <w:lang w:val="en-US"/>
+        </w:rPr>
+      </w:pPr>
+      <w:r>
+        <w:rPr>
+          <w:rFonts w:hint="default" w:ascii="Consolas" w:hAnsi="Consolas" w:eastAsia="Consolas"/>
+          <w:color w:val="auto"/>
+          <w:sz w:val="36"/>
+          <w:highlight w:val="white"/>
+          <w:lang w:val="en-US"/>
+        </w:rPr>
+        <w:t>The way to check xpath in web console is:</w:t>
+      </w:r>
+    </w:p>
+    <w:p>
+      <w:pPr>
+        <w:bidi/>
+        <w:jc w:val="right"/>
+        <w:rPr>
+          <w:rFonts w:hint="default" w:ascii="Consolas" w:hAnsi="Consolas" w:eastAsia="Consolas"/>
+          <w:color w:val="auto"/>
+          <w:sz w:val="36"/>
+          <w:highlight w:val="white"/>
+          <w:lang w:val="en-US"/>
+        </w:rPr>
+      </w:pPr>
+    </w:p>
+    <w:p>
+      <w:pPr>
+        <w:bidi/>
+        <w:jc w:val="right"/>
+        <w:rPr>
+          <w:rFonts w:hint="default" w:ascii="Consolas" w:hAnsi="Consolas" w:eastAsia="Consolas"/>
+          <w:color w:val="auto"/>
+          <w:sz w:val="36"/>
+          <w:highlight w:val="white"/>
+          <w:lang w:val="en-US"/>
+        </w:rPr>
+      </w:pPr>
+      <w:r>
+        <w:rPr>
+          <w:rFonts w:hint="default" w:ascii="Consolas" w:hAnsi="Consolas" w:eastAsia="Consolas"/>
+          <w:color w:val="auto"/>
+          <w:sz w:val="36"/>
+          <w:highlight w:val="white"/>
+          <w:lang w:val="en-US"/>
+        </w:rPr>
+        <w:t>$x("//div[@class='pinwrapper']");</w:t>
+      </w:r>
+    </w:p>
+    <w:p>
+      <w:pPr>
+        <w:bidi/>
+        <w:jc w:val="right"/>
+        <w:rPr>
+          <w:rFonts w:hint="default" w:ascii="Consolas" w:hAnsi="Consolas" w:eastAsia="Consolas"/>
+          <w:color w:val="auto"/>
+          <w:sz w:val="36"/>
+          <w:highlight w:val="white"/>
+          <w:lang w:val="en-US"/>
+        </w:rPr>
+      </w:pPr>
+    </w:p>
+    <w:p>
+      <w:pPr>
+        <w:bidi/>
+        <w:jc w:val="right"/>
+        <w:rPr>
+          <w:rFonts w:hint="default" w:ascii="Consolas" w:hAnsi="Consolas" w:eastAsia="Consolas"/>
+          <w:color w:val="auto"/>
+          <w:sz w:val="36"/>
+          <w:highlight w:val="white"/>
+          <w:lang w:val="en-US"/>
+        </w:rPr>
+      </w:pPr>
+      <w:r>
+        <w:rPr>
+          <w:rFonts w:hint="default" w:ascii="Consolas" w:hAnsi="Consolas" w:eastAsia="Consolas"/>
+          <w:color w:val="auto"/>
+          <w:sz w:val="36"/>
+          <w:highlight w:val="white"/>
+          <w:lang w:val="en-US"/>
+        </w:rPr>
+        <w:t>Some great info about testng as a whole:</w:t>
+      </w:r>
+    </w:p>
+    <w:p>
+      <w:pPr>
+        <w:bidi/>
+        <w:jc w:val="right"/>
+        <w:rPr>
+          <w:rFonts w:hint="default" w:ascii="Consolas" w:hAnsi="Consolas" w:eastAsia="Consolas"/>
+          <w:color w:val="auto"/>
+          <w:sz w:val="36"/>
+          <w:highlight w:val="white"/>
+          <w:lang w:val="en-US"/>
+        </w:rPr>
+      </w:pPr>
+      <w:r>
+        <w:rPr>
+          <w:rFonts w:hint="default" w:ascii="Consolas" w:hAnsi="Consolas" w:eastAsia="Consolas"/>
+          <w:color w:val="auto"/>
+          <w:sz w:val="36"/>
+          <w:highlight w:val="white"/>
+          <w:lang w:val="en-US"/>
+        </w:rPr>
+        <w:t>Including functionality, assertions</w:t>
+      </w:r>
+    </w:p>
+    <w:p>
+      <w:pPr>
+        <w:bidi/>
+        <w:jc w:val="right"/>
+        <w:rPr>
+          <w:rFonts w:hint="default" w:ascii="Consolas" w:hAnsi="Consolas" w:eastAsia="Consolas"/>
+          <w:color w:val="auto"/>
+          <w:sz w:val="36"/>
+          <w:highlight w:val="white"/>
+          <w:lang w:val="en-US"/>
+        </w:rPr>
+      </w:pPr>
+      <w:r>
+        <w:rPr>
+          <w:rFonts w:hint="default" w:ascii="Consolas" w:hAnsi="Consolas" w:eastAsia="Consolas"/>
+          <w:color w:val="auto"/>
+          <w:sz w:val="36"/>
+          <w:highlight w:val="white"/>
+          <w:lang w:val="en-US"/>
+        </w:rPr>
+        <w:fldChar w:fldCharType="begin"/>
+      </w:r>
+      <w:r>
+        <w:rPr>
+          <w:rFonts w:hint="default" w:ascii="Consolas" w:hAnsi="Consolas" w:eastAsia="Consolas"/>
+          <w:color w:val="auto"/>
+          <w:sz w:val="36"/>
+          <w:highlight w:val="white"/>
+          <w:lang w:val="en-US"/>
+        </w:rPr>
+        <w:instrText xml:space="preserve"> HYPERLINK "https://www.swtestacademy.com/testng-tutorial/" </w:instrText>
+      </w:r>
+      <w:r>
+        <w:rPr>
+          <w:rFonts w:hint="default" w:ascii="Consolas" w:hAnsi="Consolas" w:eastAsia="Consolas"/>
+          <w:color w:val="auto"/>
+          <w:sz w:val="36"/>
+          <w:highlight w:val="white"/>
+          <w:lang w:val="en-US"/>
+        </w:rPr>
+        <w:fldChar w:fldCharType="separate"/>
+      </w:r>
+      <w:r>
+        <w:rPr>
+          <w:rStyle w:val="6"/>
+          <w:rFonts w:hint="default" w:ascii="Consolas" w:hAnsi="Consolas" w:eastAsia="Consolas"/>
+          <w:sz w:val="36"/>
+          <w:highlight w:val="white"/>
+          <w:lang w:val="en-US"/>
+        </w:rPr>
+        <w:t>https://www.swtestacademy.com/testng-tutorial/</w:t>
+      </w:r>
+      <w:r>
+        <w:rPr>
+          <w:rFonts w:hint="default" w:ascii="Consolas" w:hAnsi="Consolas" w:eastAsia="Consolas"/>
+          <w:color w:val="auto"/>
+          <w:sz w:val="36"/>
+          <w:highlight w:val="white"/>
+          <w:lang w:val="en-US"/>
+        </w:rPr>
+        <w:fldChar w:fldCharType="end"/>
+      </w:r>
+    </w:p>
+    <w:p>
+      <w:pPr>
+        <w:bidi/>
+        <w:jc w:val="right"/>
+        <w:rPr>
+          <w:rFonts w:hint="default" w:ascii="Consolas" w:hAnsi="Consolas" w:eastAsia="Consolas"/>
+          <w:color w:val="auto"/>
+          <w:sz w:val="36"/>
+          <w:highlight w:val="white"/>
+          <w:lang w:val="en-US"/>
+        </w:rPr>
+      </w:pPr>
+    </w:p>
+    <w:p>
+      <w:pPr>
+        <w:bidi/>
+        <w:jc w:val="right"/>
+        <w:rPr>
+          <w:rFonts w:hint="default" w:ascii="Consolas" w:hAnsi="Consolas" w:eastAsia="Consolas"/>
+          <w:color w:val="auto"/>
+          <w:sz w:val="36"/>
+          <w:highlight w:val="white"/>
+          <w:lang w:val="en-US"/>
+        </w:rPr>
+      </w:pPr>
+      <w:r>
+        <w:rPr>
+          <w:rFonts w:hint="default" w:ascii="Consolas" w:hAnsi="Consolas" w:eastAsia="Consolas"/>
+          <w:color w:val="auto"/>
+          <w:sz w:val="36"/>
+          <w:highlight w:val="white"/>
+          <w:lang w:val="en-US"/>
+        </w:rPr>
+        <w:t xml:space="preserve">Some important note: </w:t>
+      </w:r>
+    </w:p>
+    <w:p>
+      <w:pPr>
+        <w:bidi/>
+        <w:jc w:val="right"/>
+        <w:rPr>
+          <w:rFonts w:hint="default" w:ascii="Consolas" w:hAnsi="Consolas" w:eastAsia="Consolas"/>
+          <w:color w:val="auto"/>
+          <w:sz w:val="36"/>
+          <w:highlight w:val="white"/>
+          <w:lang w:val="en-US"/>
+        </w:rPr>
+      </w:pPr>
+      <w:r>
+        <w:rPr>
+          <w:rFonts w:hint="default" w:ascii="Consolas" w:hAnsi="Consolas" w:eastAsia="Consolas"/>
+          <w:color w:val="auto"/>
+          <w:sz w:val="36"/>
+          <w:highlight w:val="white"/>
+          <w:lang w:val="en-US"/>
+        </w:rPr>
+        <w:t>We are using the page object scheme, which means that each test step is written in the page object it belong to as follows:</w:t>
+      </w:r>
+    </w:p>
+    <w:p>
+      <w:pPr>
+        <w:bidi/>
+        <w:jc w:val="right"/>
+        <w:rPr>
+          <w:rFonts w:hint="default" w:ascii="Consolas" w:hAnsi="Consolas" w:eastAsia="Consolas"/>
+          <w:color w:val="auto"/>
+          <w:sz w:val="36"/>
+          <w:highlight w:val="white"/>
+          <w:lang w:val="en-US"/>
+        </w:rPr>
+      </w:pPr>
+    </w:p>
+    <w:p>
+      <w:pPr>
+        <w:bidi/>
+        <w:jc w:val="right"/>
+        <w:rPr>
+          <w:rFonts w:hint="default" w:ascii="Consolas" w:hAnsi="Consolas" w:eastAsia="Consolas"/>
+          <w:color w:val="auto"/>
+          <w:sz w:val="36"/>
+          <w:highlight w:val="white"/>
+          <w:lang w:val="en-US"/>
+        </w:rPr>
+      </w:pPr>
+      <w:r>
+        <w:rPr>
+          <w:rFonts w:hint="default" w:ascii="Consolas" w:hAnsi="Consolas" w:eastAsia="Consolas"/>
+          <w:color w:val="auto"/>
+          <w:sz w:val="36"/>
+          <w:highlight w:val="white"/>
+          <w:lang w:val="en-US"/>
+        </w:rPr>
+        <w:t>Example for a pageobject:</w:t>
+      </w:r>
+    </w:p>
+    <w:p>
+      <w:pPr>
+        <w:spacing w:beforeLines="0" w:afterLines="0"/>
+        <w:jc w:val="left"/>
+        <w:rPr>
+          <w:rFonts w:hint="default" w:ascii="Consolas" w:hAnsi="Consolas" w:eastAsia="Consolas"/>
+          <w:sz w:val="32"/>
+          <w:szCs w:val="32"/>
+        </w:rPr>
+      </w:pPr>
+      <w:r>
+        <w:rPr>
+          <w:rFonts w:hint="default" w:ascii="Consolas" w:hAnsi="Consolas" w:eastAsia="Consolas"/>
+          <w:b/>
+          <w:color w:val="7F0055"/>
+          <w:sz w:val="32"/>
+          <w:szCs w:val="32"/>
+        </w:rPr>
+        <w:t>package</w:t>
+      </w:r>
+      <w:r>
+        <w:rPr>
+          <w:rFonts w:hint="default" w:ascii="Consolas" w:hAnsi="Consolas" w:eastAsia="Consolas"/>
+          <w:color w:val="000000"/>
+          <w:sz w:val="32"/>
+          <w:szCs w:val="32"/>
+        </w:rPr>
+        <w:t xml:space="preserve"> pageobjects;</w:t>
+      </w:r>
+    </w:p>
+    <w:p>
+      <w:pPr>
+        <w:spacing w:beforeLines="0" w:afterLines="0"/>
+        <w:jc w:val="left"/>
+        <w:rPr>
+          <w:rFonts w:hint="default" w:ascii="Consolas" w:hAnsi="Consolas" w:eastAsia="Consolas"/>
+          <w:sz w:val="32"/>
+          <w:szCs w:val="32"/>
+        </w:rPr>
+      </w:pPr>
+    </w:p>
+    <w:p>
+      <w:pPr>
+        <w:spacing w:beforeLines="0" w:afterLines="0"/>
+        <w:jc w:val="left"/>
+        <w:rPr>
+          <w:rFonts w:hint="default" w:ascii="Consolas" w:hAnsi="Consolas" w:eastAsia="Consolas"/>
+          <w:sz w:val="32"/>
+          <w:szCs w:val="32"/>
+        </w:rPr>
+      </w:pPr>
+      <w:r>
+        <w:rPr>
+          <w:rFonts w:hint="default" w:ascii="Consolas" w:hAnsi="Consolas" w:eastAsia="Consolas"/>
+          <w:b/>
+          <w:color w:val="7F0055"/>
+          <w:sz w:val="32"/>
+          <w:szCs w:val="32"/>
+        </w:rPr>
+        <w:t>public</w:t>
+      </w:r>
+      <w:r>
+        <w:rPr>
+          <w:rFonts w:hint="default" w:ascii="Consolas" w:hAnsi="Consolas" w:eastAsia="Consolas"/>
+          <w:color w:val="000000"/>
+          <w:sz w:val="32"/>
+          <w:szCs w:val="32"/>
+        </w:rPr>
+        <w:t xml:space="preserve"> </w:t>
+      </w:r>
+      <w:r>
+        <w:rPr>
+          <w:rFonts w:hint="default" w:ascii="Consolas" w:hAnsi="Consolas" w:eastAsia="Consolas"/>
+          <w:b/>
+          <w:color w:val="7F0055"/>
+          <w:sz w:val="32"/>
+          <w:szCs w:val="32"/>
+        </w:rPr>
+        <w:t>class</w:t>
+      </w:r>
+      <w:r>
+        <w:rPr>
+          <w:rFonts w:hint="default" w:ascii="Consolas" w:hAnsi="Consolas" w:eastAsia="Consolas"/>
+          <w:color w:val="000000"/>
+          <w:sz w:val="32"/>
+          <w:szCs w:val="32"/>
+        </w:rPr>
+        <w:t xml:space="preserve"> PageObject {</w:t>
+      </w:r>
+    </w:p>
+    <w:p>
+      <w:pPr>
+        <w:spacing w:beforeLines="0" w:afterLines="0"/>
+        <w:jc w:val="left"/>
+        <w:rPr>
+          <w:rFonts w:hint="default" w:ascii="Consolas" w:hAnsi="Consolas" w:eastAsia="Consolas"/>
+          <w:sz w:val="32"/>
+          <w:szCs w:val="32"/>
+        </w:rPr>
+      </w:pPr>
+      <w:r>
+        <w:rPr>
+          <w:rFonts w:hint="default" w:ascii="Consolas" w:hAnsi="Consolas" w:eastAsia="Consolas"/>
+          <w:color w:val="000000"/>
+          <w:sz w:val="32"/>
+          <w:szCs w:val="32"/>
+        </w:rPr>
+        <w:tab/>
+      </w:r>
+    </w:p>
+    <w:p>
+      <w:pPr>
+        <w:spacing w:beforeLines="0" w:afterLines="0"/>
+        <w:jc w:val="left"/>
+        <w:rPr>
+          <w:rFonts w:hint="default" w:ascii="Consolas" w:hAnsi="Consolas" w:eastAsia="Consolas"/>
+          <w:sz w:val="32"/>
+          <w:szCs w:val="32"/>
+        </w:rPr>
+      </w:pPr>
+      <w:r>
+        <w:rPr>
+          <w:rFonts w:hint="default" w:ascii="Consolas" w:hAnsi="Consolas" w:eastAsia="Consolas"/>
+          <w:color w:val="000000"/>
+          <w:sz w:val="32"/>
+          <w:szCs w:val="32"/>
+        </w:rPr>
+        <w:tab/>
+      </w:r>
+      <w:r>
+        <w:rPr>
+          <w:rFonts w:hint="default" w:ascii="Consolas" w:hAnsi="Consolas" w:eastAsia="Consolas"/>
+          <w:b/>
+          <w:color w:val="7F0055"/>
+          <w:sz w:val="32"/>
+          <w:szCs w:val="32"/>
+        </w:rPr>
+        <w:t>public</w:t>
+      </w:r>
+      <w:r>
+        <w:rPr>
+          <w:rFonts w:hint="default" w:ascii="Consolas" w:hAnsi="Consolas" w:eastAsia="Consolas"/>
+          <w:color w:val="000000"/>
+          <w:sz w:val="32"/>
+          <w:szCs w:val="32"/>
+        </w:rPr>
+        <w:t xml:space="preserve"> </w:t>
+      </w:r>
+      <w:r>
+        <w:rPr>
+          <w:rFonts w:hint="default" w:ascii="Consolas" w:hAnsi="Consolas" w:eastAsia="Consolas"/>
+          <w:b/>
+          <w:color w:val="7F0055"/>
+          <w:sz w:val="32"/>
+          <w:szCs w:val="32"/>
+        </w:rPr>
+        <w:t>static</w:t>
+      </w:r>
+      <w:r>
+        <w:rPr>
+          <w:rFonts w:hint="default" w:ascii="Consolas" w:hAnsi="Consolas" w:eastAsia="Consolas"/>
+          <w:color w:val="000000"/>
+          <w:sz w:val="32"/>
+          <w:szCs w:val="32"/>
+        </w:rPr>
+        <w:t xml:space="preserve"> </w:t>
+      </w:r>
+      <w:r>
+        <w:rPr>
+          <w:rFonts w:hint="default" w:ascii="Consolas" w:hAnsi="Consolas" w:eastAsia="Consolas"/>
+          <w:b/>
+          <w:color w:val="7F0055"/>
+          <w:sz w:val="32"/>
+          <w:szCs w:val="32"/>
+        </w:rPr>
+        <w:t>class</w:t>
+      </w:r>
+      <w:r>
+        <w:rPr>
+          <w:rFonts w:hint="default" w:ascii="Consolas" w:hAnsi="Consolas" w:eastAsia="Consolas"/>
+          <w:color w:val="000000"/>
+          <w:sz w:val="32"/>
+          <w:szCs w:val="32"/>
+        </w:rPr>
+        <w:t xml:space="preserve"> ExamplePage1 </w:t>
+      </w:r>
+      <w:r>
+        <w:rPr>
+          <w:rFonts w:hint="default" w:ascii="Consolas" w:hAnsi="Consolas" w:eastAsia="Consolas"/>
+          <w:b/>
+          <w:color w:val="7F0055"/>
+          <w:sz w:val="32"/>
+          <w:szCs w:val="32"/>
+        </w:rPr>
+        <w:t>extends</w:t>
+      </w:r>
+      <w:r>
+        <w:rPr>
+          <w:rFonts w:hint="default" w:ascii="Consolas" w:hAnsi="Consolas" w:eastAsia="Consolas"/>
+          <w:color w:val="000000"/>
+          <w:sz w:val="32"/>
+          <w:szCs w:val="32"/>
+        </w:rPr>
+        <w:t xml:space="preserve"> GenericPageObject{</w:t>
+      </w:r>
+    </w:p>
+    <w:p>
+      <w:pPr>
+        <w:spacing w:beforeLines="0" w:afterLines="0"/>
+        <w:jc w:val="left"/>
+        <w:rPr>
+          <w:rFonts w:hint="default" w:ascii="Consolas" w:hAnsi="Consolas" w:eastAsia="Consolas"/>
+          <w:sz w:val="32"/>
+          <w:szCs w:val="32"/>
+        </w:rPr>
+      </w:pPr>
+      <w:r>
+        <w:rPr>
+          <w:rFonts w:hint="default" w:ascii="Consolas" w:hAnsi="Consolas" w:eastAsia="Consolas"/>
+          <w:color w:val="000000"/>
+          <w:sz w:val="32"/>
+          <w:szCs w:val="32"/>
+        </w:rPr>
+        <w:tab/>
+      </w:r>
+      <w:r>
+        <w:rPr>
+          <w:rFonts w:hint="default" w:ascii="Consolas" w:hAnsi="Consolas" w:eastAsia="Consolas"/>
+          <w:color w:val="000000"/>
+          <w:sz w:val="32"/>
+          <w:szCs w:val="32"/>
+        </w:rPr>
+        <w:tab/>
+      </w:r>
+      <w:r>
+        <w:rPr>
+          <w:rFonts w:hint="default" w:ascii="Consolas" w:hAnsi="Consolas" w:eastAsia="Consolas"/>
+          <w:b/>
+          <w:color w:val="7F0055"/>
+          <w:sz w:val="32"/>
+          <w:szCs w:val="32"/>
+        </w:rPr>
+        <w:t>public</w:t>
+      </w:r>
+      <w:r>
+        <w:rPr>
+          <w:rFonts w:hint="default" w:ascii="Consolas" w:hAnsi="Consolas" w:eastAsia="Consolas"/>
+          <w:color w:val="000000"/>
+          <w:sz w:val="32"/>
+          <w:szCs w:val="32"/>
+        </w:rPr>
+        <w:t xml:space="preserve"> </w:t>
+      </w:r>
+      <w:r>
+        <w:rPr>
+          <w:rFonts w:hint="default" w:ascii="Consolas" w:hAnsi="Consolas" w:eastAsia="Consolas"/>
+          <w:b/>
+          <w:color w:val="7F0055"/>
+          <w:sz w:val="32"/>
+          <w:szCs w:val="32"/>
+        </w:rPr>
+        <w:t>static</w:t>
+      </w:r>
+      <w:r>
+        <w:rPr>
+          <w:rFonts w:hint="default" w:ascii="Consolas" w:hAnsi="Consolas" w:eastAsia="Consolas"/>
+          <w:color w:val="000000"/>
+          <w:sz w:val="32"/>
+          <w:szCs w:val="32"/>
+        </w:rPr>
+        <w:t xml:space="preserve"> </w:t>
+      </w:r>
+      <w:r>
+        <w:rPr>
+          <w:rFonts w:hint="default" w:ascii="Consolas" w:hAnsi="Consolas" w:eastAsia="Consolas"/>
+          <w:b/>
+          <w:color w:val="7F0055"/>
+          <w:sz w:val="32"/>
+          <w:szCs w:val="32"/>
+        </w:rPr>
+        <w:t>void</w:t>
+      </w:r>
+      <w:r>
+        <w:rPr>
+          <w:rFonts w:hint="default" w:ascii="Consolas" w:hAnsi="Consolas" w:eastAsia="Consolas"/>
+          <w:color w:val="000000"/>
+          <w:sz w:val="32"/>
+          <w:szCs w:val="32"/>
+        </w:rPr>
+        <w:t xml:space="preserve"> goToPage() {</w:t>
+      </w:r>
+    </w:p>
+    <w:p>
+      <w:pPr>
+        <w:spacing w:beforeLines="0" w:afterLines="0"/>
+        <w:jc w:val="left"/>
+        <w:rPr>
+          <w:rFonts w:hint="default" w:ascii="Consolas" w:hAnsi="Consolas" w:eastAsia="Consolas"/>
+          <w:sz w:val="32"/>
+          <w:szCs w:val="32"/>
+        </w:rPr>
+      </w:pPr>
+      <w:r>
+        <w:rPr>
+          <w:rFonts w:hint="default" w:ascii="Consolas" w:hAnsi="Consolas" w:eastAsia="Consolas"/>
+          <w:color w:val="000000"/>
+          <w:sz w:val="32"/>
+          <w:szCs w:val="32"/>
+        </w:rPr>
+        <w:tab/>
+      </w:r>
+      <w:r>
+        <w:rPr>
+          <w:rFonts w:hint="default" w:ascii="Consolas" w:hAnsi="Consolas" w:eastAsia="Consolas"/>
+          <w:color w:val="000000"/>
+          <w:sz w:val="32"/>
+          <w:szCs w:val="32"/>
+        </w:rPr>
+        <w:tab/>
+      </w:r>
+      <w:r>
+        <w:rPr>
+          <w:rFonts w:hint="default" w:ascii="Consolas" w:hAnsi="Consolas" w:eastAsia="Consolas"/>
+          <w:color w:val="000000"/>
+          <w:sz w:val="32"/>
+          <w:szCs w:val="32"/>
+        </w:rPr>
+        <w:tab/>
+      </w:r>
+      <w:r>
+        <w:rPr>
+          <w:rFonts w:hint="default" w:ascii="Consolas" w:hAnsi="Consolas" w:eastAsia="Consolas"/>
+          <w:color w:val="000000"/>
+          <w:sz w:val="32"/>
+          <w:szCs w:val="32"/>
+        </w:rPr>
+        <w:t>System.</w:t>
+      </w:r>
+      <w:r>
+        <w:rPr>
+          <w:rFonts w:hint="default" w:ascii="Consolas" w:hAnsi="Consolas" w:eastAsia="Consolas"/>
+          <w:b/>
+          <w:i/>
+          <w:color w:val="0000C0"/>
+          <w:sz w:val="32"/>
+          <w:szCs w:val="32"/>
+        </w:rPr>
+        <w:t>out</w:t>
+      </w:r>
+      <w:r>
+        <w:rPr>
+          <w:rFonts w:hint="default" w:ascii="Consolas" w:hAnsi="Consolas" w:eastAsia="Consolas"/>
+          <w:color w:val="000000"/>
+          <w:sz w:val="32"/>
+          <w:szCs w:val="32"/>
+        </w:rPr>
+        <w:t>.println(</w:t>
+      </w:r>
+      <w:r>
+        <w:rPr>
+          <w:rFonts w:hint="default" w:ascii="Consolas" w:hAnsi="Consolas" w:eastAsia="Consolas"/>
+          <w:color w:val="2A00FF"/>
+          <w:sz w:val="32"/>
+          <w:szCs w:val="32"/>
+        </w:rPr>
+        <w:t>"all the needed info"</w:t>
+      </w:r>
+      <w:r>
+        <w:rPr>
+          <w:rFonts w:hint="default" w:ascii="Consolas" w:hAnsi="Consolas" w:eastAsia="Consolas"/>
+          <w:color w:val="000000"/>
+          <w:sz w:val="32"/>
+          <w:szCs w:val="32"/>
+        </w:rPr>
+        <w:t>);</w:t>
+      </w:r>
+    </w:p>
+    <w:p>
+      <w:pPr>
+        <w:spacing w:beforeLines="0" w:afterLines="0"/>
+        <w:jc w:val="left"/>
+        <w:rPr>
+          <w:rFonts w:hint="default" w:ascii="Consolas" w:hAnsi="Consolas" w:eastAsia="Consolas"/>
+          <w:sz w:val="32"/>
+          <w:szCs w:val="32"/>
+        </w:rPr>
+      </w:pPr>
+      <w:r>
+        <w:rPr>
+          <w:rFonts w:hint="default" w:ascii="Consolas" w:hAnsi="Consolas" w:eastAsia="Consolas"/>
+          <w:color w:val="000000"/>
+          <w:sz w:val="32"/>
+          <w:szCs w:val="32"/>
+        </w:rPr>
+        <w:tab/>
+      </w:r>
+      <w:r>
+        <w:rPr>
+          <w:rFonts w:hint="default" w:ascii="Consolas" w:hAnsi="Consolas" w:eastAsia="Consolas"/>
+          <w:color w:val="000000"/>
+          <w:sz w:val="32"/>
+          <w:szCs w:val="32"/>
+        </w:rPr>
+        <w:tab/>
+      </w:r>
+      <w:r>
+        <w:rPr>
+          <w:rFonts w:hint="default" w:ascii="Consolas" w:hAnsi="Consolas" w:eastAsia="Consolas"/>
+          <w:color w:val="000000"/>
+          <w:sz w:val="32"/>
+          <w:szCs w:val="32"/>
+        </w:rPr>
+        <w:t>}</w:t>
+      </w:r>
+    </w:p>
+    <w:p>
+      <w:pPr>
+        <w:spacing w:beforeLines="0" w:afterLines="0"/>
+        <w:jc w:val="left"/>
+        <w:rPr>
+          <w:rFonts w:hint="default" w:ascii="Consolas" w:hAnsi="Consolas" w:eastAsia="Consolas"/>
+          <w:sz w:val="32"/>
+          <w:szCs w:val="32"/>
+        </w:rPr>
+      </w:pPr>
+      <w:r>
+        <w:rPr>
+          <w:rFonts w:hint="default" w:ascii="Consolas" w:hAnsi="Consolas" w:eastAsia="Consolas"/>
+          <w:color w:val="000000"/>
+          <w:sz w:val="32"/>
+          <w:szCs w:val="32"/>
+        </w:rPr>
+        <w:tab/>
+      </w:r>
+      <w:r>
+        <w:rPr>
+          <w:rFonts w:hint="default" w:ascii="Consolas" w:hAnsi="Consolas" w:eastAsia="Consolas"/>
+          <w:color w:val="000000"/>
+          <w:sz w:val="32"/>
+          <w:szCs w:val="32"/>
+        </w:rPr>
+        <w:tab/>
+      </w:r>
+    </w:p>
+    <w:p>
+      <w:pPr>
+        <w:spacing w:beforeLines="0" w:afterLines="0"/>
+        <w:jc w:val="left"/>
+        <w:rPr>
+          <w:rFonts w:hint="default" w:ascii="Consolas" w:hAnsi="Consolas" w:eastAsia="Consolas"/>
+          <w:sz w:val="32"/>
+          <w:szCs w:val="32"/>
+        </w:rPr>
+      </w:pPr>
+      <w:r>
+        <w:rPr>
+          <w:rFonts w:hint="default" w:ascii="Consolas" w:hAnsi="Consolas" w:eastAsia="Consolas"/>
+          <w:color w:val="000000"/>
+          <w:sz w:val="32"/>
+          <w:szCs w:val="32"/>
+        </w:rPr>
+        <w:tab/>
+      </w:r>
+      <w:r>
+        <w:rPr>
+          <w:rFonts w:hint="default" w:ascii="Consolas" w:hAnsi="Consolas" w:eastAsia="Consolas"/>
+          <w:color w:val="000000"/>
+          <w:sz w:val="32"/>
+          <w:szCs w:val="32"/>
+        </w:rPr>
+        <w:tab/>
+      </w:r>
+      <w:r>
+        <w:rPr>
+          <w:rFonts w:hint="default" w:ascii="Consolas" w:hAnsi="Consolas" w:eastAsia="Consolas"/>
+          <w:b/>
+          <w:color w:val="7F0055"/>
+          <w:sz w:val="32"/>
+          <w:szCs w:val="32"/>
+        </w:rPr>
+        <w:t>public</w:t>
+      </w:r>
+      <w:r>
+        <w:rPr>
+          <w:rFonts w:hint="default" w:ascii="Consolas" w:hAnsi="Consolas" w:eastAsia="Consolas"/>
+          <w:color w:val="000000"/>
+          <w:sz w:val="32"/>
+          <w:szCs w:val="32"/>
+        </w:rPr>
+        <w:t xml:space="preserve"> </w:t>
+      </w:r>
+      <w:r>
+        <w:rPr>
+          <w:rFonts w:hint="default" w:ascii="Consolas" w:hAnsi="Consolas" w:eastAsia="Consolas"/>
+          <w:b/>
+          <w:color w:val="7F0055"/>
+          <w:sz w:val="32"/>
+          <w:szCs w:val="32"/>
+        </w:rPr>
+        <w:t>static</w:t>
+      </w:r>
+      <w:r>
+        <w:rPr>
+          <w:rFonts w:hint="default" w:ascii="Consolas" w:hAnsi="Consolas" w:eastAsia="Consolas"/>
+          <w:color w:val="000000"/>
+          <w:sz w:val="32"/>
+          <w:szCs w:val="32"/>
+        </w:rPr>
+        <w:t xml:space="preserve"> </w:t>
+      </w:r>
+      <w:r>
+        <w:rPr>
+          <w:rFonts w:hint="default" w:ascii="Consolas" w:hAnsi="Consolas" w:eastAsia="Consolas"/>
+          <w:b/>
+          <w:color w:val="7F0055"/>
+          <w:sz w:val="32"/>
+          <w:szCs w:val="32"/>
+        </w:rPr>
+        <w:t>void</w:t>
+      </w:r>
+      <w:r>
+        <w:rPr>
+          <w:rFonts w:hint="default" w:ascii="Consolas" w:hAnsi="Consolas" w:eastAsia="Consolas"/>
+          <w:color w:val="000000"/>
+          <w:sz w:val="32"/>
+          <w:szCs w:val="32"/>
+        </w:rPr>
+        <w:t xml:space="preserve"> doSomeStuffOnThePage() {</w:t>
+      </w:r>
+    </w:p>
+    <w:p>
+      <w:pPr>
+        <w:spacing w:beforeLines="0" w:afterLines="0"/>
+        <w:jc w:val="left"/>
+        <w:rPr>
+          <w:rFonts w:hint="default" w:ascii="Consolas" w:hAnsi="Consolas" w:eastAsia="Consolas"/>
+          <w:sz w:val="32"/>
+          <w:szCs w:val="32"/>
+        </w:rPr>
+      </w:pPr>
+      <w:r>
+        <w:rPr>
+          <w:rFonts w:hint="default" w:ascii="Consolas" w:hAnsi="Consolas" w:eastAsia="Consolas"/>
+          <w:color w:val="000000"/>
+          <w:sz w:val="32"/>
+          <w:szCs w:val="32"/>
+        </w:rPr>
+        <w:tab/>
+      </w:r>
+      <w:r>
+        <w:rPr>
+          <w:rFonts w:hint="default" w:ascii="Consolas" w:hAnsi="Consolas" w:eastAsia="Consolas"/>
+          <w:color w:val="000000"/>
+          <w:sz w:val="32"/>
+          <w:szCs w:val="32"/>
+        </w:rPr>
+        <w:tab/>
+      </w:r>
+      <w:r>
+        <w:rPr>
+          <w:rFonts w:hint="default" w:ascii="Consolas" w:hAnsi="Consolas" w:eastAsia="Consolas"/>
+          <w:color w:val="000000"/>
+          <w:sz w:val="32"/>
+          <w:szCs w:val="32"/>
+        </w:rPr>
+        <w:tab/>
+      </w:r>
+      <w:r>
+        <w:rPr>
+          <w:rFonts w:hint="default" w:ascii="Consolas" w:hAnsi="Consolas" w:eastAsia="Consolas"/>
+          <w:color w:val="000000"/>
+          <w:sz w:val="32"/>
+          <w:szCs w:val="32"/>
+        </w:rPr>
+        <w:t>System.</w:t>
+      </w:r>
+      <w:r>
+        <w:rPr>
+          <w:rFonts w:hint="default" w:ascii="Consolas" w:hAnsi="Consolas" w:eastAsia="Consolas"/>
+          <w:b/>
+          <w:i/>
+          <w:color w:val="0000C0"/>
+          <w:sz w:val="32"/>
+          <w:szCs w:val="32"/>
+        </w:rPr>
+        <w:t>out</w:t>
+      </w:r>
+      <w:r>
+        <w:rPr>
+          <w:rFonts w:hint="default" w:ascii="Consolas" w:hAnsi="Consolas" w:eastAsia="Consolas"/>
+          <w:color w:val="000000"/>
+          <w:sz w:val="32"/>
+          <w:szCs w:val="32"/>
+        </w:rPr>
+        <w:t>.println(</w:t>
+      </w:r>
+      <w:r>
+        <w:rPr>
+          <w:rFonts w:hint="default" w:ascii="Consolas" w:hAnsi="Consolas" w:eastAsia="Consolas"/>
+          <w:color w:val="2A00FF"/>
+          <w:sz w:val="32"/>
+          <w:szCs w:val="32"/>
+        </w:rPr>
+        <w:t>"all the needed info"</w:t>
+      </w:r>
+      <w:r>
+        <w:rPr>
+          <w:rFonts w:hint="default" w:ascii="Consolas" w:hAnsi="Consolas" w:eastAsia="Consolas"/>
+          <w:color w:val="000000"/>
+          <w:sz w:val="32"/>
+          <w:szCs w:val="32"/>
+        </w:rPr>
+        <w:t>);</w:t>
+      </w:r>
+    </w:p>
+    <w:p>
+      <w:pPr>
+        <w:spacing w:beforeLines="0" w:afterLines="0"/>
+        <w:jc w:val="left"/>
+        <w:rPr>
+          <w:rFonts w:hint="default" w:ascii="Consolas" w:hAnsi="Consolas" w:eastAsia="Consolas"/>
+          <w:sz w:val="32"/>
+          <w:szCs w:val="32"/>
+        </w:rPr>
+      </w:pPr>
+      <w:r>
+        <w:rPr>
+          <w:rFonts w:hint="default" w:ascii="Consolas" w:hAnsi="Consolas" w:eastAsia="Consolas"/>
+          <w:color w:val="000000"/>
+          <w:sz w:val="32"/>
+          <w:szCs w:val="32"/>
+        </w:rPr>
+        <w:tab/>
+      </w:r>
+      <w:r>
+        <w:rPr>
+          <w:rFonts w:hint="default" w:ascii="Consolas" w:hAnsi="Consolas" w:eastAsia="Consolas"/>
+          <w:color w:val="000000"/>
+          <w:sz w:val="32"/>
+          <w:szCs w:val="32"/>
+        </w:rPr>
+        <w:tab/>
+      </w:r>
+      <w:r>
+        <w:rPr>
+          <w:rFonts w:hint="default" w:ascii="Consolas" w:hAnsi="Consolas" w:eastAsia="Consolas"/>
+          <w:color w:val="000000"/>
+          <w:sz w:val="32"/>
+          <w:szCs w:val="32"/>
+        </w:rPr>
+        <w:t>}</w:t>
+      </w:r>
+    </w:p>
+    <w:p>
+      <w:pPr>
+        <w:spacing w:beforeLines="0" w:afterLines="0"/>
+        <w:jc w:val="left"/>
+        <w:rPr>
+          <w:rFonts w:hint="default" w:ascii="Consolas" w:hAnsi="Consolas" w:eastAsia="Consolas"/>
+          <w:sz w:val="32"/>
+          <w:szCs w:val="32"/>
+        </w:rPr>
+      </w:pPr>
+      <w:r>
+        <w:rPr>
+          <w:rFonts w:hint="default" w:ascii="Consolas" w:hAnsi="Consolas" w:eastAsia="Consolas"/>
+          <w:color w:val="000000"/>
+          <w:sz w:val="32"/>
+          <w:szCs w:val="32"/>
+        </w:rPr>
+        <w:tab/>
+      </w:r>
+      <w:r>
+        <w:rPr>
+          <w:rFonts w:hint="default" w:ascii="Consolas" w:hAnsi="Consolas" w:eastAsia="Consolas"/>
+          <w:color w:val="000000"/>
+          <w:sz w:val="32"/>
+          <w:szCs w:val="32"/>
+        </w:rPr>
+        <w:t>}</w:t>
+      </w:r>
+    </w:p>
+    <w:p>
+      <w:pPr>
+        <w:spacing w:beforeLines="0" w:afterLines="0"/>
+        <w:jc w:val="left"/>
+        <w:rPr>
+          <w:rFonts w:hint="default" w:ascii="Consolas" w:hAnsi="Consolas" w:eastAsia="Consolas"/>
+          <w:sz w:val="32"/>
+          <w:szCs w:val="32"/>
+        </w:rPr>
+      </w:pPr>
+      <w:r>
+        <w:rPr>
+          <w:rFonts w:hint="default" w:ascii="Consolas" w:hAnsi="Consolas" w:eastAsia="Consolas"/>
+          <w:color w:val="000000"/>
+          <w:sz w:val="32"/>
+          <w:szCs w:val="32"/>
+        </w:rPr>
+        <w:tab/>
+      </w:r>
+    </w:p>
+    <w:p>
+      <w:pPr>
+        <w:spacing w:beforeLines="0" w:afterLines="0"/>
+        <w:jc w:val="left"/>
+        <w:rPr>
+          <w:rFonts w:hint="default" w:ascii="Consolas" w:hAnsi="Consolas" w:eastAsia="Consolas"/>
+          <w:sz w:val="32"/>
+          <w:szCs w:val="32"/>
+        </w:rPr>
+      </w:pPr>
+      <w:r>
+        <w:rPr>
+          <w:rFonts w:hint="default" w:ascii="Consolas" w:hAnsi="Consolas" w:eastAsia="Consolas"/>
+          <w:color w:val="000000"/>
+          <w:sz w:val="32"/>
+          <w:szCs w:val="32"/>
+        </w:rPr>
+        <w:tab/>
+      </w:r>
+      <w:r>
+        <w:rPr>
+          <w:rFonts w:hint="default" w:ascii="Consolas" w:hAnsi="Consolas" w:eastAsia="Consolas"/>
+          <w:b/>
+          <w:color w:val="7F0055"/>
+          <w:sz w:val="32"/>
+          <w:szCs w:val="32"/>
+        </w:rPr>
+        <w:t>public</w:t>
+      </w:r>
+      <w:r>
+        <w:rPr>
+          <w:rFonts w:hint="default" w:ascii="Consolas" w:hAnsi="Consolas" w:eastAsia="Consolas"/>
+          <w:color w:val="000000"/>
+          <w:sz w:val="32"/>
+          <w:szCs w:val="32"/>
+        </w:rPr>
+        <w:t xml:space="preserve"> </w:t>
+      </w:r>
+      <w:r>
+        <w:rPr>
+          <w:rFonts w:hint="default" w:ascii="Consolas" w:hAnsi="Consolas" w:eastAsia="Consolas"/>
+          <w:b/>
+          <w:color w:val="7F0055"/>
+          <w:sz w:val="32"/>
+          <w:szCs w:val="32"/>
+        </w:rPr>
+        <w:t>static</w:t>
+      </w:r>
+      <w:r>
+        <w:rPr>
+          <w:rFonts w:hint="default" w:ascii="Consolas" w:hAnsi="Consolas" w:eastAsia="Consolas"/>
+          <w:color w:val="000000"/>
+          <w:sz w:val="32"/>
+          <w:szCs w:val="32"/>
+        </w:rPr>
+        <w:t xml:space="preserve"> </w:t>
+      </w:r>
+      <w:r>
+        <w:rPr>
+          <w:rFonts w:hint="default" w:ascii="Consolas" w:hAnsi="Consolas" w:eastAsia="Consolas"/>
+          <w:b/>
+          <w:color w:val="7F0055"/>
+          <w:sz w:val="32"/>
+          <w:szCs w:val="32"/>
+        </w:rPr>
+        <w:t>class</w:t>
+      </w:r>
+      <w:r>
+        <w:rPr>
+          <w:rFonts w:hint="default" w:ascii="Consolas" w:hAnsi="Consolas" w:eastAsia="Consolas"/>
+          <w:color w:val="000000"/>
+          <w:sz w:val="32"/>
+          <w:szCs w:val="32"/>
+        </w:rPr>
+        <w:t xml:space="preserve"> ExamplePage2 </w:t>
+      </w:r>
+      <w:r>
+        <w:rPr>
+          <w:rFonts w:hint="default" w:ascii="Consolas" w:hAnsi="Consolas" w:eastAsia="Consolas"/>
+          <w:b/>
+          <w:color w:val="7F0055"/>
+          <w:sz w:val="32"/>
+          <w:szCs w:val="32"/>
+        </w:rPr>
+        <w:t>extends</w:t>
+      </w:r>
+      <w:r>
+        <w:rPr>
+          <w:rFonts w:hint="default" w:ascii="Consolas" w:hAnsi="Consolas" w:eastAsia="Consolas"/>
+          <w:color w:val="000000"/>
+          <w:sz w:val="32"/>
+          <w:szCs w:val="32"/>
+        </w:rPr>
+        <w:t xml:space="preserve"> GenericPageObject{</w:t>
+      </w:r>
+    </w:p>
+    <w:p>
+      <w:pPr>
+        <w:spacing w:beforeLines="0" w:afterLines="0"/>
+        <w:jc w:val="left"/>
+        <w:rPr>
+          <w:rFonts w:hint="default" w:ascii="Consolas" w:hAnsi="Consolas" w:eastAsia="Consolas"/>
+          <w:sz w:val="32"/>
+          <w:szCs w:val="32"/>
+        </w:rPr>
+      </w:pPr>
+      <w:r>
+        <w:rPr>
+          <w:rFonts w:hint="default" w:ascii="Consolas" w:hAnsi="Consolas" w:eastAsia="Consolas"/>
+          <w:color w:val="000000"/>
+          <w:sz w:val="32"/>
+          <w:szCs w:val="32"/>
+        </w:rPr>
+        <w:tab/>
+      </w:r>
+      <w:r>
+        <w:rPr>
+          <w:rFonts w:hint="default" w:ascii="Consolas" w:hAnsi="Consolas" w:eastAsia="Consolas"/>
+          <w:color w:val="000000"/>
+          <w:sz w:val="32"/>
+          <w:szCs w:val="32"/>
+        </w:rPr>
+        <w:tab/>
+      </w:r>
+      <w:r>
+        <w:rPr>
+          <w:rFonts w:hint="default" w:ascii="Consolas" w:hAnsi="Consolas" w:eastAsia="Consolas"/>
+          <w:b/>
+          <w:color w:val="7F0055"/>
+          <w:sz w:val="32"/>
+          <w:szCs w:val="32"/>
+        </w:rPr>
+        <w:t>public</w:t>
+      </w:r>
+      <w:r>
+        <w:rPr>
+          <w:rFonts w:hint="default" w:ascii="Consolas" w:hAnsi="Consolas" w:eastAsia="Consolas"/>
+          <w:color w:val="000000"/>
+          <w:sz w:val="32"/>
+          <w:szCs w:val="32"/>
+        </w:rPr>
+        <w:t xml:space="preserve"> </w:t>
+      </w:r>
+      <w:r>
+        <w:rPr>
+          <w:rFonts w:hint="default" w:ascii="Consolas" w:hAnsi="Consolas" w:eastAsia="Consolas"/>
+          <w:b/>
+          <w:color w:val="7F0055"/>
+          <w:sz w:val="32"/>
+          <w:szCs w:val="32"/>
+        </w:rPr>
+        <w:t>static</w:t>
+      </w:r>
+      <w:r>
+        <w:rPr>
+          <w:rFonts w:hint="default" w:ascii="Consolas" w:hAnsi="Consolas" w:eastAsia="Consolas"/>
+          <w:color w:val="000000"/>
+          <w:sz w:val="32"/>
+          <w:szCs w:val="32"/>
+        </w:rPr>
+        <w:t xml:space="preserve"> </w:t>
+      </w:r>
+      <w:r>
+        <w:rPr>
+          <w:rFonts w:hint="default" w:ascii="Consolas" w:hAnsi="Consolas" w:eastAsia="Consolas"/>
+          <w:b/>
+          <w:color w:val="7F0055"/>
+          <w:sz w:val="32"/>
+          <w:szCs w:val="32"/>
+        </w:rPr>
+        <w:t>void</w:t>
+      </w:r>
+      <w:r>
+        <w:rPr>
+          <w:rFonts w:hint="default" w:ascii="Consolas" w:hAnsi="Consolas" w:eastAsia="Consolas"/>
+          <w:color w:val="000000"/>
+          <w:sz w:val="32"/>
+          <w:szCs w:val="32"/>
+        </w:rPr>
+        <w:t xml:space="preserve"> goToPage() {</w:t>
+      </w:r>
+    </w:p>
+    <w:p>
+      <w:pPr>
+        <w:spacing w:beforeLines="0" w:afterLines="0"/>
+        <w:jc w:val="left"/>
+        <w:rPr>
+          <w:rFonts w:hint="default" w:ascii="Consolas" w:hAnsi="Consolas" w:eastAsia="Consolas"/>
+          <w:sz w:val="32"/>
+          <w:szCs w:val="32"/>
+        </w:rPr>
+      </w:pPr>
+      <w:r>
+        <w:rPr>
+          <w:rFonts w:hint="default" w:ascii="Consolas" w:hAnsi="Consolas" w:eastAsia="Consolas"/>
+          <w:color w:val="000000"/>
+          <w:sz w:val="32"/>
+          <w:szCs w:val="32"/>
+        </w:rPr>
+        <w:tab/>
+      </w:r>
+      <w:r>
+        <w:rPr>
+          <w:rFonts w:hint="default" w:ascii="Consolas" w:hAnsi="Consolas" w:eastAsia="Consolas"/>
+          <w:color w:val="000000"/>
+          <w:sz w:val="32"/>
+          <w:szCs w:val="32"/>
+        </w:rPr>
+        <w:tab/>
+      </w:r>
+      <w:r>
+        <w:rPr>
+          <w:rFonts w:hint="default" w:ascii="Consolas" w:hAnsi="Consolas" w:eastAsia="Consolas"/>
+          <w:color w:val="000000"/>
+          <w:sz w:val="32"/>
+          <w:szCs w:val="32"/>
+        </w:rPr>
+        <w:tab/>
+      </w:r>
+      <w:r>
+        <w:rPr>
+          <w:rFonts w:hint="default" w:ascii="Consolas" w:hAnsi="Consolas" w:eastAsia="Consolas"/>
+          <w:color w:val="000000"/>
+          <w:sz w:val="32"/>
+          <w:szCs w:val="32"/>
+        </w:rPr>
+        <w:t>System.</w:t>
+      </w:r>
+      <w:r>
+        <w:rPr>
+          <w:rFonts w:hint="default" w:ascii="Consolas" w:hAnsi="Consolas" w:eastAsia="Consolas"/>
+          <w:b/>
+          <w:i/>
+          <w:color w:val="0000C0"/>
+          <w:sz w:val="32"/>
+          <w:szCs w:val="32"/>
+        </w:rPr>
+        <w:t>out</w:t>
+      </w:r>
+      <w:r>
+        <w:rPr>
+          <w:rFonts w:hint="default" w:ascii="Consolas" w:hAnsi="Consolas" w:eastAsia="Consolas"/>
+          <w:color w:val="000000"/>
+          <w:sz w:val="32"/>
+          <w:szCs w:val="32"/>
+        </w:rPr>
+        <w:t>.println(</w:t>
+      </w:r>
+      <w:r>
+        <w:rPr>
+          <w:rFonts w:hint="default" w:ascii="Consolas" w:hAnsi="Consolas" w:eastAsia="Consolas"/>
+          <w:color w:val="2A00FF"/>
+          <w:sz w:val="32"/>
+          <w:szCs w:val="32"/>
+        </w:rPr>
+        <w:t>"The next page stuff here"</w:t>
+      </w:r>
+      <w:r>
+        <w:rPr>
+          <w:rFonts w:hint="default" w:ascii="Consolas" w:hAnsi="Consolas" w:eastAsia="Consolas"/>
+          <w:color w:val="000000"/>
+          <w:sz w:val="32"/>
+          <w:szCs w:val="32"/>
+        </w:rPr>
+        <w:t>);</w:t>
+      </w:r>
+    </w:p>
+    <w:p>
+      <w:pPr>
+        <w:spacing w:beforeLines="0" w:afterLines="0"/>
+        <w:jc w:val="left"/>
+        <w:rPr>
+          <w:rFonts w:hint="default" w:ascii="Consolas" w:hAnsi="Consolas" w:eastAsia="Consolas"/>
+          <w:sz w:val="32"/>
+          <w:szCs w:val="32"/>
+        </w:rPr>
+      </w:pPr>
+      <w:r>
+        <w:rPr>
+          <w:rFonts w:hint="default" w:ascii="Consolas" w:hAnsi="Consolas" w:eastAsia="Consolas"/>
+          <w:color w:val="000000"/>
+          <w:sz w:val="32"/>
+          <w:szCs w:val="32"/>
+        </w:rPr>
+        <w:tab/>
+      </w:r>
+      <w:r>
+        <w:rPr>
+          <w:rFonts w:hint="default" w:ascii="Consolas" w:hAnsi="Consolas" w:eastAsia="Consolas"/>
+          <w:color w:val="000000"/>
+          <w:sz w:val="32"/>
+          <w:szCs w:val="32"/>
+        </w:rPr>
+        <w:tab/>
+      </w:r>
+      <w:r>
+        <w:rPr>
+          <w:rFonts w:hint="default" w:ascii="Consolas" w:hAnsi="Consolas" w:eastAsia="Consolas"/>
+          <w:color w:val="000000"/>
+          <w:sz w:val="32"/>
+          <w:szCs w:val="32"/>
+        </w:rPr>
+        <w:t>}</w:t>
+      </w:r>
+    </w:p>
+    <w:p>
+      <w:pPr>
+        <w:spacing w:beforeLines="0" w:afterLines="0"/>
+        <w:jc w:val="left"/>
+        <w:rPr>
+          <w:rFonts w:hint="default" w:ascii="Consolas" w:hAnsi="Consolas" w:eastAsia="Consolas"/>
+          <w:sz w:val="32"/>
+          <w:szCs w:val="32"/>
+        </w:rPr>
+      </w:pPr>
+      <w:r>
+        <w:rPr>
+          <w:rFonts w:hint="default" w:ascii="Consolas" w:hAnsi="Consolas" w:eastAsia="Consolas"/>
+          <w:color w:val="000000"/>
+          <w:sz w:val="32"/>
+          <w:szCs w:val="32"/>
+        </w:rPr>
+        <w:tab/>
+      </w:r>
+      <w:r>
+        <w:rPr>
+          <w:rFonts w:hint="default" w:ascii="Consolas" w:hAnsi="Consolas" w:eastAsia="Consolas"/>
+          <w:color w:val="000000"/>
+          <w:sz w:val="32"/>
+          <w:szCs w:val="32"/>
+        </w:rPr>
+        <w:tab/>
+      </w:r>
+    </w:p>
+    <w:p>
+      <w:pPr>
+        <w:spacing w:beforeLines="0" w:afterLines="0"/>
+        <w:jc w:val="left"/>
+        <w:rPr>
+          <w:rFonts w:hint="default" w:ascii="Consolas" w:hAnsi="Consolas" w:eastAsia="Consolas"/>
+          <w:sz w:val="32"/>
+          <w:szCs w:val="32"/>
+        </w:rPr>
+      </w:pPr>
+      <w:r>
+        <w:rPr>
+          <w:rFonts w:hint="default" w:ascii="Consolas" w:hAnsi="Consolas" w:eastAsia="Consolas"/>
+          <w:color w:val="000000"/>
+          <w:sz w:val="32"/>
+          <w:szCs w:val="32"/>
+        </w:rPr>
+        <w:tab/>
+      </w:r>
+      <w:r>
+        <w:rPr>
+          <w:rFonts w:hint="default" w:ascii="Consolas" w:hAnsi="Consolas" w:eastAsia="Consolas"/>
+          <w:color w:val="000000"/>
+          <w:sz w:val="32"/>
+          <w:szCs w:val="32"/>
+        </w:rPr>
+        <w:tab/>
+      </w:r>
+      <w:r>
+        <w:rPr>
+          <w:rFonts w:hint="default" w:ascii="Consolas" w:hAnsi="Consolas" w:eastAsia="Consolas"/>
+          <w:b/>
+          <w:color w:val="7F0055"/>
+          <w:sz w:val="32"/>
+          <w:szCs w:val="32"/>
+        </w:rPr>
+        <w:t>public</w:t>
+      </w:r>
+      <w:r>
+        <w:rPr>
+          <w:rFonts w:hint="default" w:ascii="Consolas" w:hAnsi="Consolas" w:eastAsia="Consolas"/>
+          <w:color w:val="000000"/>
+          <w:sz w:val="32"/>
+          <w:szCs w:val="32"/>
+        </w:rPr>
+        <w:t xml:space="preserve"> </w:t>
+      </w:r>
+      <w:r>
+        <w:rPr>
+          <w:rFonts w:hint="default" w:ascii="Consolas" w:hAnsi="Consolas" w:eastAsia="Consolas"/>
+          <w:b/>
+          <w:color w:val="7F0055"/>
+          <w:sz w:val="32"/>
+          <w:szCs w:val="32"/>
+        </w:rPr>
+        <w:t>static</w:t>
+      </w:r>
+      <w:r>
+        <w:rPr>
+          <w:rFonts w:hint="default" w:ascii="Consolas" w:hAnsi="Consolas" w:eastAsia="Consolas"/>
+          <w:color w:val="000000"/>
+          <w:sz w:val="32"/>
+          <w:szCs w:val="32"/>
+        </w:rPr>
+        <w:t xml:space="preserve"> </w:t>
+      </w:r>
+      <w:r>
+        <w:rPr>
+          <w:rFonts w:hint="default" w:ascii="Consolas" w:hAnsi="Consolas" w:eastAsia="Consolas"/>
+          <w:b/>
+          <w:color w:val="7F0055"/>
+          <w:sz w:val="32"/>
+          <w:szCs w:val="32"/>
+        </w:rPr>
+        <w:t>void</w:t>
+      </w:r>
+      <w:r>
+        <w:rPr>
+          <w:rFonts w:hint="default" w:ascii="Consolas" w:hAnsi="Consolas" w:eastAsia="Consolas"/>
+          <w:color w:val="000000"/>
+          <w:sz w:val="32"/>
+          <w:szCs w:val="32"/>
+        </w:rPr>
+        <w:t xml:space="preserve"> doSomeStuffOnThePage() {</w:t>
+      </w:r>
+    </w:p>
+    <w:p>
+      <w:pPr>
+        <w:spacing w:beforeLines="0" w:afterLines="0"/>
+        <w:jc w:val="left"/>
+        <w:rPr>
+          <w:rFonts w:hint="default" w:ascii="Consolas" w:hAnsi="Consolas" w:eastAsia="Consolas"/>
+          <w:sz w:val="32"/>
+          <w:szCs w:val="32"/>
+        </w:rPr>
+      </w:pPr>
+      <w:r>
+        <w:rPr>
+          <w:rFonts w:hint="default" w:ascii="Consolas" w:hAnsi="Consolas" w:eastAsia="Consolas"/>
+          <w:color w:val="000000"/>
+          <w:sz w:val="32"/>
+          <w:szCs w:val="32"/>
+        </w:rPr>
+        <w:tab/>
+      </w:r>
+      <w:r>
+        <w:rPr>
+          <w:rFonts w:hint="default" w:ascii="Consolas" w:hAnsi="Consolas" w:eastAsia="Consolas"/>
+          <w:color w:val="000000"/>
+          <w:sz w:val="32"/>
+          <w:szCs w:val="32"/>
+        </w:rPr>
+        <w:tab/>
+      </w:r>
+      <w:r>
+        <w:rPr>
+          <w:rFonts w:hint="default" w:ascii="Consolas" w:hAnsi="Consolas" w:eastAsia="Consolas"/>
+          <w:color w:val="000000"/>
+          <w:sz w:val="32"/>
+          <w:szCs w:val="32"/>
+        </w:rPr>
+        <w:tab/>
+      </w:r>
+      <w:r>
+        <w:rPr>
+          <w:rFonts w:hint="default" w:ascii="Consolas" w:hAnsi="Consolas" w:eastAsia="Consolas"/>
+          <w:color w:val="000000"/>
+          <w:sz w:val="32"/>
+          <w:szCs w:val="32"/>
+        </w:rPr>
+        <w:t>System.</w:t>
+      </w:r>
+      <w:r>
+        <w:rPr>
+          <w:rFonts w:hint="default" w:ascii="Consolas" w:hAnsi="Consolas" w:eastAsia="Consolas"/>
+          <w:b/>
+          <w:i/>
+          <w:color w:val="0000C0"/>
+          <w:sz w:val="32"/>
+          <w:szCs w:val="32"/>
+        </w:rPr>
+        <w:t>out</w:t>
+      </w:r>
+      <w:r>
+        <w:rPr>
+          <w:rFonts w:hint="default" w:ascii="Consolas" w:hAnsi="Consolas" w:eastAsia="Consolas"/>
+          <w:color w:val="000000"/>
+          <w:sz w:val="32"/>
+          <w:szCs w:val="32"/>
+        </w:rPr>
+        <w:t>.println(</w:t>
+      </w:r>
+      <w:r>
+        <w:rPr>
+          <w:rFonts w:hint="default" w:ascii="Consolas" w:hAnsi="Consolas" w:eastAsia="Consolas"/>
+          <w:color w:val="2A00FF"/>
+          <w:sz w:val="32"/>
+          <w:szCs w:val="32"/>
+        </w:rPr>
+        <w:t>"The great stuff here"</w:t>
+      </w:r>
+      <w:r>
+        <w:rPr>
+          <w:rFonts w:hint="default" w:ascii="Consolas" w:hAnsi="Consolas" w:eastAsia="Consolas"/>
+          <w:color w:val="000000"/>
+          <w:sz w:val="32"/>
+          <w:szCs w:val="32"/>
+        </w:rPr>
+        <w:t>);</w:t>
+      </w:r>
+    </w:p>
+    <w:p>
+      <w:pPr>
+        <w:spacing w:beforeLines="0" w:afterLines="0"/>
+        <w:jc w:val="left"/>
+        <w:rPr>
+          <w:rFonts w:hint="default" w:ascii="Consolas" w:hAnsi="Consolas" w:eastAsia="Consolas"/>
+          <w:sz w:val="32"/>
+          <w:szCs w:val="32"/>
+        </w:rPr>
+      </w:pPr>
+      <w:r>
+        <w:rPr>
+          <w:rFonts w:hint="default" w:ascii="Consolas" w:hAnsi="Consolas" w:eastAsia="Consolas"/>
+          <w:color w:val="000000"/>
+          <w:sz w:val="32"/>
+          <w:szCs w:val="32"/>
+        </w:rPr>
+        <w:tab/>
+      </w:r>
+      <w:r>
+        <w:rPr>
+          <w:rFonts w:hint="default" w:ascii="Consolas" w:hAnsi="Consolas" w:eastAsia="Consolas"/>
+          <w:color w:val="000000"/>
+          <w:sz w:val="32"/>
+          <w:szCs w:val="32"/>
+        </w:rPr>
+        <w:tab/>
+      </w:r>
+      <w:r>
+        <w:rPr>
+          <w:rFonts w:hint="default" w:ascii="Consolas" w:hAnsi="Consolas" w:eastAsia="Consolas"/>
+          <w:color w:val="000000"/>
+          <w:sz w:val="32"/>
+          <w:szCs w:val="32"/>
+        </w:rPr>
+        <w:t>}</w:t>
+      </w:r>
+    </w:p>
+    <w:p>
+      <w:pPr>
+        <w:spacing w:beforeLines="0" w:afterLines="0"/>
+        <w:jc w:val="left"/>
+        <w:rPr>
+          <w:rFonts w:hint="default" w:ascii="Consolas" w:hAnsi="Consolas" w:eastAsia="Consolas"/>
+          <w:sz w:val="32"/>
+          <w:szCs w:val="32"/>
+        </w:rPr>
+      </w:pPr>
+      <w:r>
+        <w:rPr>
+          <w:rFonts w:hint="default" w:ascii="Consolas" w:hAnsi="Consolas" w:eastAsia="Consolas"/>
+          <w:color w:val="000000"/>
+          <w:sz w:val="32"/>
+          <w:szCs w:val="32"/>
+        </w:rPr>
+        <w:tab/>
+      </w:r>
+      <w:r>
+        <w:rPr>
+          <w:rFonts w:hint="default" w:ascii="Consolas" w:hAnsi="Consolas" w:eastAsia="Consolas"/>
+          <w:color w:val="000000"/>
+          <w:sz w:val="32"/>
+          <w:szCs w:val="32"/>
+        </w:rPr>
+        <w:t>}</w:t>
+      </w:r>
+    </w:p>
+    <w:p>
+      <w:pPr>
+        <w:spacing w:beforeLines="0" w:afterLines="0"/>
+        <w:jc w:val="left"/>
+        <w:rPr>
+          <w:rFonts w:hint="default" w:ascii="Consolas" w:hAnsi="Consolas" w:eastAsia="Consolas"/>
+          <w:sz w:val="32"/>
+          <w:szCs w:val="32"/>
+        </w:rPr>
+      </w:pPr>
+      <w:r>
+        <w:rPr>
+          <w:rFonts w:hint="default" w:ascii="Consolas" w:hAnsi="Consolas" w:eastAsia="Consolas"/>
+          <w:color w:val="000000"/>
+          <w:sz w:val="32"/>
+          <w:szCs w:val="32"/>
+        </w:rPr>
+        <w:tab/>
+      </w:r>
+    </w:p>
+    <w:p>
+      <w:pPr>
+        <w:bidi/>
+        <w:jc w:val="right"/>
+        <w:rPr>
+          <w:rFonts w:hint="default" w:ascii="Consolas" w:hAnsi="Consolas" w:eastAsia="Consolas"/>
+          <w:color w:val="auto"/>
+          <w:sz w:val="32"/>
+          <w:szCs w:val="32"/>
+          <w:highlight w:val="white"/>
+          <w:lang w:val="en-US"/>
+        </w:rPr>
+      </w:pPr>
+      <w:r>
+        <w:rPr>
+          <w:rFonts w:hint="default" w:ascii="Consolas" w:hAnsi="Consolas" w:eastAsia="Consolas"/>
+          <w:color w:val="000000"/>
+          <w:sz w:val="32"/>
+          <w:szCs w:val="32"/>
+        </w:rPr>
+        <w:t>}</w:t>
+      </w:r>
+    </w:p>
+    <w:p>
+      <w:pPr>
+        <w:bidi/>
+        <w:jc w:val="right"/>
+        <w:rPr>
+          <w:rFonts w:hint="default" w:ascii="Consolas" w:hAnsi="Consolas" w:eastAsia="Consolas"/>
+          <w:color w:val="auto"/>
+          <w:sz w:val="36"/>
+          <w:highlight w:val="white"/>
+          <w:lang w:val="en-US"/>
+        </w:rPr>
+      </w:pPr>
+    </w:p>
+    <w:p>
+      <w:pPr>
+        <w:bidi/>
+        <w:jc w:val="right"/>
+        <w:rPr>
+          <w:rFonts w:hint="default" w:ascii="Consolas" w:hAnsi="Consolas" w:eastAsia="Consolas"/>
+          <w:color w:val="auto"/>
+          <w:sz w:val="36"/>
+          <w:highlight w:val="white"/>
+          <w:lang w:val="en-US"/>
+        </w:rPr>
+      </w:pPr>
+      <w:r>
+        <w:rPr>
+          <w:rFonts w:hint="default" w:ascii="Consolas" w:hAnsi="Consolas" w:eastAsia="Consolas"/>
+          <w:color w:val="auto"/>
+          <w:sz w:val="36"/>
+          <w:highlight w:val="white"/>
+          <w:lang w:val="en-US"/>
+        </w:rPr>
+        <w:t>And in the test cases, we need to use them and do assertions there, not in the pageObject.</w:t>
+      </w:r>
+    </w:p>
+    <w:p>
+      <w:pPr>
+        <w:bidi/>
+        <w:jc w:val="right"/>
+        <w:rPr>
+          <w:rFonts w:hint="default" w:ascii="Consolas" w:hAnsi="Consolas" w:eastAsia="Consolas"/>
+          <w:color w:val="auto"/>
+          <w:sz w:val="36"/>
+          <w:highlight w:val="white"/>
+          <w:lang w:val="en-US"/>
+        </w:rPr>
+      </w:pPr>
+      <w:r>
+        <w:rPr>
+          <w:rFonts w:hint="default" w:ascii="Consolas" w:hAnsi="Consolas" w:eastAsia="Consolas"/>
+          <w:color w:val="auto"/>
+          <w:sz w:val="36"/>
+          <w:highlight w:val="white"/>
+          <w:lang w:val="en-US"/>
+        </w:rPr>
+        <w:t>//test site https://btc-gain.com/</w:t>
+      </w:r>
+    </w:p>
+    <w:p>
+      <w:pPr>
+        <w:bidi/>
+        <w:jc w:val="right"/>
+        <w:rPr>
+          <w:rFonts w:hint="default" w:ascii="Consolas" w:hAnsi="Consolas" w:eastAsia="Consolas"/>
+          <w:color w:val="auto"/>
+          <w:sz w:val="36"/>
+          <w:highlight w:val="white"/>
+          <w:lang w:val="en-US"/>
+        </w:rPr>
+      </w:pPr>
+    </w:p>
+    <w:p>
+      <w:pPr>
+        <w:bidi/>
+        <w:jc w:val="right"/>
+        <w:rPr>
+          <w:rFonts w:hint="default" w:ascii="Consolas" w:hAnsi="Consolas" w:eastAsia="Consolas"/>
+          <w:color w:val="auto"/>
+          <w:sz w:val="36"/>
+          <w:highlight w:val="white"/>
+          <w:lang w:val="en-US"/>
+        </w:rPr>
+      </w:pPr>
+      <w:r>
+        <w:rPr>
+          <w:rFonts w:hint="default" w:ascii="Consolas" w:hAnsi="Consolas" w:eastAsia="Consolas"/>
+          <w:color w:val="auto"/>
+          <w:sz w:val="36"/>
+          <w:highlight w:val="white"/>
+          <w:lang w:val="en-US"/>
+        </w:rPr>
+        <w:t>A great method to work with to check if xhr ended it’s thing is to check the readystate, read here:</w:t>
+      </w:r>
+    </w:p>
+    <w:p>
+      <w:pPr>
+        <w:bidi/>
+        <w:jc w:val="right"/>
+        <w:rPr>
+          <w:rFonts w:hint="default" w:ascii="Consolas" w:hAnsi="Consolas" w:eastAsia="Consolas"/>
+          <w:color w:val="auto"/>
+          <w:sz w:val="36"/>
+          <w:highlight w:val="white"/>
+          <w:lang w:val="en-US"/>
+        </w:rPr>
+      </w:pPr>
+      <w:r>
+        <w:rPr>
+          <w:rFonts w:hint="default" w:ascii="Consolas" w:hAnsi="Consolas" w:eastAsia="Consolas"/>
+          <w:color w:val="auto"/>
+          <w:sz w:val="36"/>
+          <w:highlight w:val="white"/>
+          <w:lang w:val="en-US"/>
+        </w:rPr>
+        <w:fldChar w:fldCharType="begin"/>
+      </w:r>
+      <w:r>
+        <w:rPr>
+          <w:rFonts w:hint="default" w:ascii="Consolas" w:hAnsi="Consolas" w:eastAsia="Consolas"/>
+          <w:color w:val="auto"/>
+          <w:sz w:val="36"/>
+          <w:highlight w:val="white"/>
+          <w:lang w:val="en-US"/>
+        </w:rPr>
+        <w:instrText xml:space="preserve"> HYPERLINK "https://stackoverflow.com/questions/33348600/selenium-wait-for-ajax-content-to-load-universal-approach" </w:instrText>
+      </w:r>
+      <w:r>
+        <w:rPr>
+          <w:rFonts w:hint="default" w:ascii="Consolas" w:hAnsi="Consolas" w:eastAsia="Consolas"/>
+          <w:color w:val="auto"/>
+          <w:sz w:val="36"/>
+          <w:highlight w:val="white"/>
+          <w:lang w:val="en-US"/>
+        </w:rPr>
+        <w:fldChar w:fldCharType="separate"/>
+      </w:r>
+      <w:r>
+        <w:rPr>
+          <w:rStyle w:val="6"/>
+          <w:rFonts w:hint="default" w:ascii="Consolas" w:hAnsi="Consolas" w:eastAsia="Consolas"/>
+          <w:sz w:val="36"/>
+          <w:highlight w:val="white"/>
+          <w:lang w:val="en-US"/>
+        </w:rPr>
+        <w:t>https://stackoverflow.com/questions/33348600/selenium-wait-for-ajax-content-to-load-universal-approach</w:t>
+      </w:r>
+      <w:r>
+        <w:rPr>
+          <w:rFonts w:hint="default" w:ascii="Consolas" w:hAnsi="Consolas" w:eastAsia="Consolas"/>
+          <w:color w:val="auto"/>
+          <w:sz w:val="36"/>
+          <w:highlight w:val="white"/>
+          <w:lang w:val="en-US"/>
+        </w:rPr>
+        <w:fldChar w:fldCharType="end"/>
+      </w:r>
+    </w:p>
+    <w:p>
+      <w:pPr>
+        <w:bidi/>
+        <w:jc w:val="right"/>
+        <w:rPr>
+          <w:rFonts w:hint="default" w:ascii="Consolas" w:hAnsi="Consolas" w:eastAsia="Consolas"/>
+          <w:color w:val="auto"/>
+          <w:sz w:val="36"/>
+          <w:highlight w:val="white"/>
+          <w:lang w:val="en-US"/>
+        </w:rPr>
+      </w:pPr>
+    </w:p>
+    <w:p>
+      <w:pPr>
+        <w:bidi/>
+        <w:jc w:val="right"/>
+        <w:rPr>
+          <w:rFonts w:hint="default" w:ascii="Consolas" w:hAnsi="Consolas" w:eastAsia="Consolas"/>
+          <w:color w:val="auto"/>
+          <w:sz w:val="36"/>
+          <w:highlight w:val="white"/>
+          <w:lang w:val="en-US"/>
+        </w:rPr>
+      </w:pPr>
+      <w:r>
+        <w:rPr>
+          <w:rFonts w:hint="default" w:ascii="Consolas" w:hAnsi="Consolas" w:eastAsia="Consolas"/>
+          <w:color w:val="auto"/>
+          <w:sz w:val="36"/>
+          <w:highlight w:val="white"/>
+          <w:lang w:val="en-US"/>
+        </w:rPr>
+        <w:t xml:space="preserve">This is specific for a case where all the site is reloading after a certain action from the user which doesn’t go to another page but stays the same. </w:t>
+      </w:r>
+    </w:p>
+    <w:p>
+      <w:pPr>
+        <w:bidi/>
+        <w:jc w:val="right"/>
+        <w:rPr>
+          <w:rFonts w:hint="default" w:ascii="Consolas" w:hAnsi="Consolas" w:eastAsia="Consolas"/>
+          <w:color w:val="auto"/>
+          <w:sz w:val="36"/>
+          <w:highlight w:val="white"/>
+          <w:lang w:val="en-US"/>
+        </w:rPr>
+      </w:pPr>
+    </w:p>
+    <w:p>
+      <w:pPr>
+        <w:bidi/>
+        <w:jc w:val="right"/>
+        <w:rPr>
+          <w:rFonts w:hint="default" w:ascii="Consolas" w:hAnsi="Consolas" w:eastAsia="Consolas"/>
+          <w:color w:val="auto"/>
+          <w:sz w:val="36"/>
+          <w:highlight w:val="white"/>
+          <w:lang w:val="en-US"/>
+        </w:rPr>
+      </w:pPr>
+      <w:r>
+        <w:rPr>
+          <w:rFonts w:hint="default" w:ascii="Consolas" w:hAnsi="Consolas" w:eastAsia="Consolas"/>
+          <w:color w:val="auto"/>
+          <w:sz w:val="36"/>
+          <w:highlight w:val="white"/>
+          <w:lang w:val="en-US"/>
+        </w:rPr>
+        <w:t>Now, dataproviders,on this site for sake of example:</w:t>
+      </w:r>
+    </w:p>
+    <w:p>
+      <w:pPr>
+        <w:bidi/>
+        <w:jc w:val="right"/>
+        <w:rPr>
+          <w:rFonts w:hint="default" w:ascii="Consolas" w:hAnsi="Consolas" w:eastAsia="Consolas"/>
+          <w:color w:val="auto"/>
+          <w:sz w:val="36"/>
+          <w:highlight w:val="white"/>
+          <w:lang w:val="en-US"/>
+        </w:rPr>
+      </w:pPr>
+      <w:r>
+        <w:rPr>
+          <w:rFonts w:hint="default" w:ascii="Consolas" w:hAnsi="Consolas" w:eastAsia="Consolas"/>
+          <w:color w:val="auto"/>
+          <w:sz w:val="36"/>
+          <w:highlight w:val="white"/>
+          <w:lang w:val="en-US"/>
+        </w:rPr>
+        <w:fldChar w:fldCharType="begin"/>
+      </w:r>
+      <w:r>
+        <w:rPr>
+          <w:rFonts w:hint="default" w:ascii="Consolas" w:hAnsi="Consolas" w:eastAsia="Consolas"/>
+          <w:color w:val="auto"/>
+          <w:sz w:val="36"/>
+          <w:highlight w:val="white"/>
+          <w:lang w:val="en-US"/>
+        </w:rPr>
+        <w:instrText xml:space="preserve"> HYPERLINK "https://btc-gain.com/?a=signup" </w:instrText>
+      </w:r>
+      <w:r>
+        <w:rPr>
+          <w:rFonts w:hint="default" w:ascii="Consolas" w:hAnsi="Consolas" w:eastAsia="Consolas"/>
+          <w:color w:val="auto"/>
+          <w:sz w:val="36"/>
+          <w:highlight w:val="white"/>
+          <w:lang w:val="en-US"/>
+        </w:rPr>
+        <w:fldChar w:fldCharType="separate"/>
+      </w:r>
+      <w:r>
+        <w:rPr>
+          <w:rStyle w:val="6"/>
+          <w:rFonts w:hint="default" w:ascii="Consolas" w:hAnsi="Consolas" w:eastAsia="Consolas"/>
+          <w:sz w:val="36"/>
+          <w:highlight w:val="white"/>
+          <w:lang w:val="en-US"/>
+        </w:rPr>
+        <w:t>https://btc-gain.com/?a=signup</w:t>
+      </w:r>
+      <w:r>
+        <w:rPr>
+          <w:rFonts w:hint="default" w:ascii="Consolas" w:hAnsi="Consolas" w:eastAsia="Consolas"/>
+          <w:color w:val="auto"/>
+          <w:sz w:val="36"/>
+          <w:highlight w:val="white"/>
+          <w:lang w:val="en-US"/>
+        </w:rPr>
+        <w:fldChar w:fldCharType="end"/>
+      </w:r>
+    </w:p>
+    <w:p>
+      <w:pPr>
+        <w:bidi/>
+        <w:jc w:val="right"/>
+        <w:rPr>
+          <w:rFonts w:hint="default" w:ascii="Consolas" w:hAnsi="Consolas" w:eastAsia="Consolas"/>
+          <w:color w:val="auto"/>
+          <w:sz w:val="36"/>
+          <w:highlight w:val="white"/>
+          <w:lang w:val="en-US"/>
+        </w:rPr>
+      </w:pPr>
+      <w:r>
+        <w:rPr>
+          <w:rFonts w:hint="default" w:ascii="Consolas" w:hAnsi="Consolas" w:eastAsia="Consolas"/>
+          <w:color w:val="auto"/>
+          <w:sz w:val="36"/>
+          <w:highlight w:val="white"/>
+          <w:lang w:val="en-US"/>
+        </w:rPr>
+        <w:t>Dataproviders are great for a page where we should enter many values to fields, one after another</w:t>
       </w:r>
       <w:bookmarkStart w:id="0" w:name="_GoBack"/>
       <w:bookmarkEnd w:id="0"/>
     </w:p>
     <w:p>
       <w:pPr>
-        <w:rPr>
-          <w:rtl/>
+        <w:bidi/>
+        <w:jc w:val="right"/>
+        <w:rPr>
+          <w:rFonts w:hint="default" w:ascii="Consolas" w:hAnsi="Consolas" w:eastAsia="Consolas"/>
+          <w:color w:val="auto"/>
+          <w:sz w:val="36"/>
+          <w:highlight w:val="white"/>
+          <w:lang w:val="en-US"/>
+        </w:rPr>
+      </w:pPr>
+    </w:p>
+    <w:p>
+      <w:pPr>
+        <w:bidi/>
+        <w:jc w:val="right"/>
+        <w:rPr>
+          <w:rFonts w:hint="default" w:ascii="Consolas" w:hAnsi="Consolas" w:eastAsia="Consolas"/>
+          <w:color w:val="auto"/>
+          <w:sz w:val="36"/>
+          <w:highlight w:val="white"/>
+          <w:lang w:val="en-US"/>
         </w:rPr>
       </w:pPr>
     </w:p>

</xml_diff>